<commit_message>
removed nested extraction step
</commit_message>
<xml_diff>
--- a/data loading guide.docx
+++ b/data loading guide.docx
@@ -4,30 +4,36 @@
   <w:body>
     <w:p>
       <w:pPr>
+        <w:ind w:left="720" w:hanging="360"/>
+        <w:rPr>
+          <w:sz w:val="36"/>
+          <w:szCs w:val="36"/>
+        </w:rPr>
+      </w:pPr>
+      <w:r>
+        <w:rPr>
+          <w:sz w:val="36"/>
+          <w:szCs w:val="36"/>
+        </w:rPr>
+        <w:t>GEO Database Dataset to Seurat Import Guide:</w:t>
+      </w:r>
+    </w:p>
+    <w:p>
+      <w:pPr>
         <w:pStyle w:val="ListParagraph"/>
         <w:numPr>
           <w:ilvl w:val="0"/>
           <w:numId w:val="1"/>
         </w:numPr>
       </w:pPr>
-      <w:r>
-        <w:fldChar w:fldCharType="begin"/>
-      </w:r>
-      <w:r>
-        <w:instrText>HYPERLINK "https://www.ncbi.nlm.nih.gov/geo/info/qqtutorial.html"</w:instrText>
-      </w:r>
-      <w:r>
-        <w:fldChar w:fldCharType="separate"/>
-      </w:r>
-      <w:r>
-        <w:rPr>
-          <w:rStyle w:val="Hyperlink"/>
-        </w:rPr>
-        <w:t>Create Query String</w:t>
-      </w:r>
-      <w:r>
-        <w:fldChar w:fldCharType="end"/>
-      </w:r>
+      <w:hyperlink r:id="rId5" w:history="1">
+        <w:r>
+          <w:rPr>
+            <w:rStyle w:val="Hyperlink"/>
+          </w:rPr>
+          <w:t>Create Query String</w:t>
+        </w:r>
+      </w:hyperlink>
       <w:r>
         <w:t>:</w:t>
       </w:r>
@@ -41,7 +47,15 @@
         </w:numPr>
       </w:pPr>
       <w:r>
-        <w:t xml:space="preserve">For example this link returns datasets from humans with “Hidradenitis Suppurativa” and RNA in the description </w:t>
+        <w:t xml:space="preserve">For </w:t>
+      </w:r>
+      <w:proofErr w:type="gramStart"/>
+      <w:r>
+        <w:t>example</w:t>
+      </w:r>
+      <w:proofErr w:type="gramEnd"/>
+      <w:r>
+        <w:t xml:space="preserve"> this link returns datasets from humans with “Hidradenitis Suppurativa” and RNA in the description </w:t>
       </w:r>
       <w:r>
         <w:t xml:space="preserve">published in the last year </w:t>
@@ -55,7 +69,7 @@
           <w:numId w:val="1"/>
         </w:numPr>
       </w:pPr>
-      <w:hyperlink r:id="rId5" w:history="1">
+      <w:hyperlink r:id="rId6" w:history="1">
         <w:r>
           <w:rPr>
             <w:rStyle w:val="Hyperlink"/>
@@ -164,6 +178,9 @@
         <w:ind w:left="2160"/>
       </w:pPr>
       <w:r>
+        <w:rPr>
+          <w:noProof/>
+        </w:rPr>
         <w:drawing>
           <wp:inline distT="0" distB="0" distL="0" distR="0" wp14:anchorId="4D861EEC" wp14:editId="66F10741">
             <wp:extent cx="5038725" cy="815402"/>
@@ -180,7 +197,7 @@
                     <pic:cNvPicPr/>
                   </pic:nvPicPr>
                   <pic:blipFill rotWithShape="1">
-                    <a:blip r:embed="rId6"/>
+                    <a:blip r:embed="rId7"/>
                     <a:srcRect l="1762"/>
                     <a:stretch/>
                   </pic:blipFill>
@@ -233,8 +250,41 @@
       </w:r>
       <w:proofErr w:type="spellEnd"/>
       <w:r>
-        <w:t xml:space="preserve"> to extract each dataset. Subfolders might also have to be extracted</w:t>
-      </w:r>
+        <w:t xml:space="preserve"> to extract each dataset. </w:t>
+      </w:r>
+      <w:r>
+        <w:t xml:space="preserve">Don’t extract subfolders as </w:t>
+      </w:r>
+      <w:proofErr w:type="spellStart"/>
+      <w:r>
+        <w:t>Suerat</w:t>
+      </w:r>
+      <w:proofErr w:type="spellEnd"/>
+      <w:r>
+        <w:t xml:space="preserve"> expects to read in </w:t>
+      </w:r>
+      <w:proofErr w:type="spellStart"/>
+      <w:r>
+        <w:t>a</w:t>
+      </w:r>
+      <w:proofErr w:type="spellEnd"/>
+      <w:r>
+        <w:t xml:space="preserve"> </w:t>
+      </w:r>
+      <w:proofErr w:type="spellStart"/>
+      <w:r>
+        <w:t>gz</w:t>
+      </w:r>
+      <w:proofErr w:type="spellEnd"/>
+      <w:r>
+        <w:t xml:space="preserve"> archive.</w:t>
+      </w:r>
+    </w:p>
+    <w:p>
+      <w:pPr>
+        <w:pStyle w:val="ListParagraph"/>
+        <w:ind w:left="2160"/>
+      </w:pPr>
     </w:p>
     <w:p>
       <w:pPr>
@@ -245,7 +295,15 @@
         </w:numPr>
       </w:pPr>
       <w:r>
-        <w:t>After extraction, dataset should look like this:</w:t>
+        <w:t xml:space="preserve">A 10x genomics single cell RNA dataset is a combination of </w:t>
+      </w:r>
+      <w:proofErr w:type="gramStart"/>
+      <w:r>
+        <w:t>a barcodes</w:t>
+      </w:r>
+      <w:proofErr w:type="gramEnd"/>
+      <w:r>
+        <w:t xml:space="preserve">, features, and matrix file. </w:t>
       </w:r>
     </w:p>
     <w:p>
@@ -253,12 +311,147 @@
         <w:pStyle w:val="ListParagraph"/>
         <w:ind w:left="2160"/>
       </w:pPr>
+    </w:p>
+    <w:p>
+      <w:pPr>
+        <w:pStyle w:val="ListParagraph"/>
+        <w:ind w:left="2160"/>
+      </w:pPr>
+      <w:r>
+        <w:t xml:space="preserve">The </w:t>
+      </w:r>
+      <w:proofErr w:type="spellStart"/>
+      <w:r>
+        <w:t>barcodes.tsv</w:t>
+      </w:r>
+      <w:proofErr w:type="spellEnd"/>
+      <w:r>
+        <w:t xml:space="preserve"> file contains the unique DNA identifier for each cell which is assigned before sequencing. The </w:t>
+      </w:r>
+      <w:proofErr w:type="spellStart"/>
+      <w:r>
+        <w:t>features</w:t>
+      </w:r>
+      <w:r>
+        <w:t>.tsv</w:t>
+      </w:r>
+      <w:proofErr w:type="spellEnd"/>
+      <w:r>
+        <w:t xml:space="preserve"> file contains a list of all genes in the dataset, with each line containing a gene’s unique ID and name. Finally</w:t>
+      </w:r>
+      <w:r>
+        <w:t>,</w:t>
+      </w:r>
+      <w:r>
+        <w:t xml:space="preserve"> the </w:t>
+      </w:r>
+      <w:proofErr w:type="spellStart"/>
+      <w:r>
+        <w:t>matrix.mtx</w:t>
+      </w:r>
+      <w:proofErr w:type="spellEnd"/>
+      <w:r>
+        <w:t xml:space="preserve"> file contains information on </w:t>
+      </w:r>
+      <w:r>
+        <w:t>each</w:t>
+      </w:r>
+      <w:r>
+        <w:t xml:space="preserve"> gene</w:t>
+      </w:r>
+      <w:r>
+        <w:t>’s</w:t>
+      </w:r>
+      <w:r>
+        <w:t xml:space="preserve"> expression level by cell, </w:t>
+      </w:r>
+      <w:r>
+        <w:t xml:space="preserve">with each line containing three values corresponding to the row number of the gene from </w:t>
+      </w:r>
+      <w:proofErr w:type="spellStart"/>
+      <w:r>
+        <w:t>features</w:t>
+      </w:r>
+      <w:r>
+        <w:t>.tsv</w:t>
+      </w:r>
+      <w:proofErr w:type="spellEnd"/>
+      <w:r>
+        <w:t xml:space="preserve">, the row number of the cell from </w:t>
+      </w:r>
+      <w:proofErr w:type="spellStart"/>
+      <w:r>
+        <w:t>barcodes.tsv</w:t>
+      </w:r>
+      <w:proofErr w:type="spellEnd"/>
+      <w:r>
+        <w:t>, and the expression value respectively.</w:t>
+      </w:r>
+    </w:p>
+    <w:p>
+      <w:pPr>
+        <w:pStyle w:val="ListParagraph"/>
+        <w:ind w:left="2160"/>
+      </w:pPr>
+    </w:p>
+    <w:p>
+      <w:pPr>
+        <w:pStyle w:val="ListParagraph"/>
+        <w:ind w:left="2160"/>
+      </w:pPr>
+      <w:r>
+        <w:t>For Seurat to read in the data, these three files must be organized into their own directory. Group the files together based on their sample ID (first part of file name before the first underscore).</w:t>
+      </w:r>
+    </w:p>
+    <w:p>
+      <w:pPr>
+        <w:pStyle w:val="ListParagraph"/>
+        <w:ind w:left="2160"/>
+      </w:pPr>
+    </w:p>
+    <w:p>
+      <w:pPr>
+        <w:pStyle w:val="ListParagraph"/>
+        <w:ind w:left="2160"/>
+      </w:pPr>
+      <w:r>
+        <w:t xml:space="preserve">If you see </w:t>
+      </w:r>
+      <w:proofErr w:type="spellStart"/>
+      <w:r>
+        <w:t>genes.tsv</w:t>
+      </w:r>
+      <w:proofErr w:type="spellEnd"/>
+      <w:r>
+        <w:t xml:space="preserve">, rename it to </w:t>
+      </w:r>
+      <w:proofErr w:type="spellStart"/>
+      <w:r>
+        <w:t>features.tsv</w:t>
+      </w:r>
+      <w:proofErr w:type="spellEnd"/>
+    </w:p>
+    <w:p>
+      <w:pPr>
+        <w:pStyle w:val="ListParagraph"/>
+        <w:numPr>
+          <w:ilvl w:val="2"/>
+          <w:numId w:val="1"/>
+        </w:numPr>
+      </w:pPr>
+      <w:r>
+        <w:lastRenderedPageBreak/>
+        <w:t>Finished directory should look something like this:</w:t>
+      </w:r>
+      <w:r>
+        <w:br/>
+      </w:r>
       <w:r>
         <w:drawing>
-          <wp:inline distT="0" distB="0" distL="0" distR="0" wp14:anchorId="66B1E01D" wp14:editId="12760283">
-            <wp:extent cx="3743847" cy="4229690"/>
-            <wp:effectExtent l="0" t="0" r="9525" b="0"/>
-            <wp:docPr id="1642967219" name="Picture 1" descr="A screenshot of a computer&#10;&#10;Description automatically generated"/>
+          <wp:inline distT="0" distB="0" distL="0" distR="0" wp14:anchorId="348CA9D6" wp14:editId="536A6564">
+            <wp:extent cx="5096586" cy="2657846"/>
+            <wp:effectExtent l="0" t="0" r="8890" b="9525"/>
+            <wp:docPr id="1744931418" name="Picture 1" descr="A screenshot of a computer&#10;&#10;Description automatically generated"/>
             <wp:cNvGraphicFramePr>
               <a:graphicFrameLocks xmlns:a="http://schemas.openxmlformats.org/drawingml/2006/main" noChangeAspect="1"/>
             </wp:cNvGraphicFramePr>
@@ -266,11 +459,11 @@
               <a:graphicData uri="http://schemas.openxmlformats.org/drawingml/2006/picture">
                 <pic:pic xmlns:pic="http://schemas.openxmlformats.org/drawingml/2006/picture">
                   <pic:nvPicPr>
-                    <pic:cNvPr id="1642967219" name="Picture 1" descr="A screenshot of a computer&#10;&#10;Description automatically generated"/>
+                    <pic:cNvPr id="1744931418" name="Picture 1" descr="A screenshot of a computer&#10;&#10;Description automatically generated"/>
                     <pic:cNvPicPr/>
                   </pic:nvPicPr>
                   <pic:blipFill>
-                    <a:blip r:embed="rId7"/>
+                    <a:blip r:embed="rId8"/>
                     <a:stretch>
                       <a:fillRect/>
                     </a:stretch>
@@ -278,7 +471,7 @@
                   <pic:spPr>
                     <a:xfrm>
                       <a:off x="0" y="0"/>
-                      <a:ext cx="3743847" cy="4229690"/>
+                      <a:ext cx="5096586" cy="2657846"/>
                     </a:xfrm>
                     <a:prstGeom prst="rect">
                       <a:avLst/>
@@ -300,8 +493,7 @@
         </w:numPr>
       </w:pPr>
       <w:r>
-        <w:lastRenderedPageBreak/>
-        <w:t xml:space="preserve">A 10x genomics single cell RNA dataset is a combination of a barcodes, features, and matrix file. </w:t>
+        <w:t>With each sample containing three files:</w:t>
       </w:r>
     </w:p>
     <w:p>
@@ -309,91 +501,139 @@
         <w:pStyle w:val="ListParagraph"/>
         <w:ind w:left="2160"/>
       </w:pPr>
+      <w:r>
+        <w:drawing>
+          <wp:inline distT="0" distB="0" distL="0" distR="0" wp14:anchorId="50CCA0E7" wp14:editId="53C91EB1">
+            <wp:extent cx="4457700" cy="1136333"/>
+            <wp:effectExtent l="0" t="0" r="0" b="6985"/>
+            <wp:docPr id="1047662195" name="Picture 1" descr="A black rectangle with white text&#10;&#10;Description automatically generated"/>
+            <wp:cNvGraphicFramePr>
+              <a:graphicFrameLocks xmlns:a="http://schemas.openxmlformats.org/drawingml/2006/main" noChangeAspect="1"/>
+            </wp:cNvGraphicFramePr>
+            <a:graphic xmlns:a="http://schemas.openxmlformats.org/drawingml/2006/main">
+              <a:graphicData uri="http://schemas.openxmlformats.org/drawingml/2006/picture">
+                <pic:pic xmlns:pic="http://schemas.openxmlformats.org/drawingml/2006/picture">
+                  <pic:nvPicPr>
+                    <pic:cNvPr id="1047662195" name="Picture 1" descr="A black rectangle with white text&#10;&#10;Description automatically generated"/>
+                    <pic:cNvPicPr/>
+                  </pic:nvPicPr>
+                  <pic:blipFill>
+                    <a:blip r:embed="rId9"/>
+                    <a:stretch>
+                      <a:fillRect/>
+                    </a:stretch>
+                  </pic:blipFill>
+                  <pic:spPr>
+                    <a:xfrm>
+                      <a:off x="0" y="0"/>
+                      <a:ext cx="4486141" cy="1143583"/>
+                    </a:xfrm>
+                    <a:prstGeom prst="rect">
+                      <a:avLst/>
+                    </a:prstGeom>
+                  </pic:spPr>
+                </pic:pic>
+              </a:graphicData>
+            </a:graphic>
+          </wp:inline>
+        </w:drawing>
+      </w:r>
     </w:p>
     <w:p>
       <w:pPr>
         <w:pStyle w:val="ListParagraph"/>
         <w:ind w:left="2160"/>
       </w:pPr>
-      <w:r>
-        <w:t xml:space="preserve">The </w:t>
-      </w:r>
+    </w:p>
+    <w:p>
+      <w:pPr>
+        <w:pStyle w:val="ListParagraph"/>
+        <w:numPr>
+          <w:ilvl w:val="0"/>
+          <w:numId w:val="1"/>
+        </w:numPr>
+      </w:pPr>
+      <w:r>
+        <w:t>Reading Data into Seurat:</w:t>
+      </w:r>
+    </w:p>
+    <w:p>
+      <w:pPr>
+        <w:pStyle w:val="ListParagraph"/>
+        <w:rPr>
+          <w:i/>
+          <w:iCs/>
+        </w:rPr>
+      </w:pPr>
+      <w:proofErr w:type="gramStart"/>
+      <w:r>
+        <w:rPr>
+          <w:i/>
+          <w:iCs/>
+        </w:rPr>
+        <w:t>library(</w:t>
+      </w:r>
+      <w:proofErr w:type="gramEnd"/>
+      <w:r>
+        <w:rPr>
+          <w:i/>
+          <w:iCs/>
+        </w:rPr>
+        <w:t>Seurat)</w:t>
+      </w:r>
+    </w:p>
+    <w:p>
+      <w:pPr>
+        <w:pStyle w:val="ListParagraph"/>
+        <w:rPr>
+          <w:i/>
+          <w:iCs/>
+        </w:rPr>
+      </w:pPr>
       <w:proofErr w:type="spellStart"/>
       <w:r>
-        <w:t>barcodes.tsv</w:t>
+        <w:rPr>
+          <w:i/>
+          <w:iCs/>
+        </w:rPr>
+        <w:t>seurat_ob</w:t>
+      </w:r>
+      <w:r>
+        <w:rPr>
+          <w:i/>
+          <w:iCs/>
+        </w:rPr>
+        <w:t>j</w:t>
       </w:r>
       <w:proofErr w:type="spellEnd"/>
       <w:r>
-        <w:t xml:space="preserve"> file contains the unique DNA identifier for each cell which is assigned before sequencing. The </w:t>
-      </w:r>
-      <w:proofErr w:type="spellStart"/>
-      <w:r>
-        <w:t>genes.tsv</w:t>
-      </w:r>
-      <w:proofErr w:type="spellEnd"/>
-      <w:r>
-        <w:t xml:space="preserve"> file contains a list of all genes in the dataset, with each line containing a gene’s unique ID and name. Finally</w:t>
-      </w:r>
-      <w:r>
-        <w:t>,</w:t>
-      </w:r>
-      <w:r>
-        <w:t xml:space="preserve"> the mat</w:t>
-      </w:r>
-      <w:proofErr w:type="spellStart"/>
-      <w:r>
-        <w:t>rix.mtx</w:t>
-      </w:r>
-      <w:proofErr w:type="spellEnd"/>
-      <w:r>
-        <w:t xml:space="preserve"> file contains information on </w:t>
-      </w:r>
-      <w:r>
-        <w:t>each</w:t>
-      </w:r>
-      <w:r>
-        <w:t xml:space="preserve"> gene</w:t>
-      </w:r>
-      <w:r>
-        <w:t>’s</w:t>
-      </w:r>
-      <w:r>
-        <w:t xml:space="preserve"> expression level by cell, </w:t>
-      </w:r>
-      <w:r>
-        <w:t xml:space="preserve">with each line containing three values corresponding to the row number of the gene from </w:t>
-      </w:r>
-      <w:proofErr w:type="spellStart"/>
-      <w:r>
-        <w:t>gene.tsv</w:t>
-      </w:r>
-      <w:proofErr w:type="spellEnd"/>
-      <w:r>
-        <w:t xml:space="preserve">, the row number of the cell from </w:t>
-      </w:r>
-      <w:proofErr w:type="spellStart"/>
-      <w:r>
-        <w:t>barcodes.tsv</w:t>
-      </w:r>
-      <w:proofErr w:type="spellEnd"/>
-      <w:r>
-        <w:t>, and the expression value respectively.</w:t>
-      </w:r>
-    </w:p>
-    <w:p>
-      <w:pPr>
-        <w:pStyle w:val="ListParagraph"/>
-        <w:ind w:left="2160"/>
-      </w:pPr>
-    </w:p>
-    <w:p>
-      <w:pPr>
-        <w:pStyle w:val="ListParagraph"/>
-        <w:ind w:left="2160"/>
-      </w:pPr>
-      <w:r>
-        <w:t>For Seurat to read in the data, these three files must be organized into their own directory. Group the files together based on their sample ID (first part of file name before the first underscore).</w:t>
-      </w:r>
+        <w:rPr>
+          <w:i/>
+          <w:iCs/>
+        </w:rPr>
+        <w:t xml:space="preserve"> &lt;- Read10</w:t>
+      </w:r>
+      <w:proofErr w:type="gramStart"/>
+      <w:r>
+        <w:rPr>
+          <w:i/>
+          <w:iCs/>
+        </w:rPr>
+        <w:t>X(</w:t>
+      </w:r>
+      <w:proofErr w:type="gramEnd"/>
+      <w:r>
+        <w:rPr>
+          <w:i/>
+          <w:iCs/>
+        </w:rPr>
+        <w:t>‘path to sample’)</w:t>
+      </w:r>
+    </w:p>
+    <w:p>
+      <w:pPr>
+        <w:ind w:left="720" w:firstLine="720"/>
+      </w:pPr>
     </w:p>
     <w:sectPr>
       <w:pgSz w:w="12240" w:h="15840"/>

</xml_diff>